<commit_message>
Delete unnecessary folders and updateed the report 1
</commit_message>
<xml_diff>
--- a/Lr1/Monakhov_N_Yu_23VMz/ИиКТ_23ВМз_Монахов_Никита_Юрьевич_ЛР_1.docx
+++ b/Lr1/Monakhov_N_Yu_23VMz/ИиКТ_23ВМз_Монахов_Никита_Юрьевич_ЛР_1.docx
@@ -987,9 +987,11 @@
       <w:r>
         <w:rPr>
           <w:rFonts w:ascii="Times New Roman" w:hAnsi="Times New Roman" w:cs="Times New Roman"/>
-          <w:color w:val="000000"/>
-          <w:sz w:val="24"/>
-          <w:szCs w:val="24"/>
+          <w:noProof/>
+          <w:color w:val="000000"/>
+          <w:sz w:val="24"/>
+          <w:szCs w:val="24"/>
+          <w:lang w:eastAsia="ru-RU"/>
         </w:rPr>
         <w:drawing>
           <wp:anchor distT="0" distB="0" distL="114300" distR="114300" simplePos="0" relativeHeight="251656704" behindDoc="0" locked="0" layoutInCell="1" allowOverlap="1" wp14:anchorId="12757E79" wp14:editId="2E553272">
@@ -1450,19 +1452,7 @@
           <w:sz w:val="24"/>
           <w:szCs w:val="24"/>
         </w:rPr>
-        <w:t>а</w:t>
-      </w:r>
-      <w:r>
-        <w:rPr>
-          <w:rFonts w:ascii="Times New Roman" w:hAnsi="Times New Roman" w:cs="Times New Roman"/>
-          <w:bCs/>
-          <w:i/>
-          <w:iCs/>
-          <w:color w:val="000000"/>
-          <w:sz w:val="24"/>
-          <w:szCs w:val="24"/>
-        </w:rPr>
-        <w:t>:</w:t>
+        <w:t>а:</w:t>
       </w:r>
     </w:p>
     <w:p>
@@ -1488,26 +1478,26 @@
           <w:szCs w:val="24"/>
         </w:rPr>
         <w:drawing>
-          <wp:anchor distT="0" distB="0" distL="114300" distR="114300" simplePos="0" relativeHeight="251659776" behindDoc="0" locked="0" layoutInCell="1" allowOverlap="1" wp14:anchorId="56D01CFC" wp14:editId="2A42A759">
+          <wp:anchor distT="0" distB="0" distL="114300" distR="114300" simplePos="0" relativeHeight="251665408" behindDoc="0" locked="0" layoutInCell="1" allowOverlap="1" wp14:anchorId="481A3A5A" wp14:editId="17424C4D">
             <wp:simplePos x="0" y="0"/>
             <wp:positionH relativeFrom="column">
               <wp:posOffset>-3810</wp:posOffset>
             </wp:positionH>
             <wp:positionV relativeFrom="paragraph">
-              <wp:posOffset>6350</wp:posOffset>
+              <wp:posOffset>301625</wp:posOffset>
             </wp:positionV>
-            <wp:extent cx="5535930" cy="6172200"/>
-            <wp:effectExtent l="0" t="0" r="7620" b="0"/>
+            <wp:extent cx="5000625" cy="5139055"/>
+            <wp:effectExtent l="0" t="0" r="9525" b="4445"/>
             <wp:wrapThrough wrapText="bothSides">
               <wp:wrapPolygon edited="0">
                 <wp:start x="0" y="0"/>
-                <wp:lineTo x="0" y="21533"/>
-                <wp:lineTo x="21555" y="21533"/>
-                <wp:lineTo x="21555" y="0"/>
+                <wp:lineTo x="0" y="21539"/>
+                <wp:lineTo x="21559" y="21539"/>
+                <wp:lineTo x="21559" y="0"/>
                 <wp:lineTo x="0" y="0"/>
               </wp:wrapPolygon>
             </wp:wrapThrough>
-            <wp:docPr id="5" name="Рисунок 5"/>
+            <wp:docPr id="2" name="Рисунок 2"/>
             <wp:cNvGraphicFramePr>
               <a:graphicFrameLocks xmlns:a="http://schemas.openxmlformats.org/drawingml/2006/main" noChangeAspect="1"/>
             </wp:cNvGraphicFramePr>
@@ -1527,7 +1517,7 @@
                   <pic:spPr>
                     <a:xfrm>
                       <a:off x="0" y="0"/>
-                      <a:ext cx="5535930" cy="6172200"/>
+                      <a:ext cx="5000625" cy="5139055"/>
                     </a:xfrm>
                     <a:prstGeom prst="rect">
                       <a:avLst/>
@@ -1657,6 +1647,8 @@
           <w:szCs w:val="24"/>
         </w:rPr>
       </w:pPr>
+      <w:bookmarkStart w:id="0" w:name="_GoBack"/>
+      <w:bookmarkEnd w:id="0"/>
     </w:p>
     <w:p>
       <w:pPr>
@@ -2248,7 +2240,6 @@
           <w:sz w:val="24"/>
           <w:szCs w:val="24"/>
         </w:rPr>
-        <w:lastRenderedPageBreak/>
         <w:t>Рабочий код, написанный на языке с++:</w:t>
       </w:r>
     </w:p>
@@ -2409,6 +2400,7 @@
           <w:szCs w:val="19"/>
           <w:lang w:val="en-US"/>
         </w:rPr>
+        <w:lastRenderedPageBreak/>
         <w:t>using</w:t>
       </w:r>
       <w:r>
@@ -2921,8 +2913,6 @@
         </w:rPr>
         <w:t xml:space="preserve">        }</w:t>
       </w:r>
-      <w:bookmarkStart w:id="0" w:name="_GoBack"/>
-      <w:bookmarkEnd w:id="0"/>
     </w:p>
     <w:p>
       <w:pPr>
@@ -3579,7 +3569,7 @@
           <w:rPr>
             <w:noProof/>
           </w:rPr>
-          <w:t>4</w:t>
+          <w:t>3</w:t>
         </w:r>
         <w:r>
           <w:fldChar w:fldCharType="end"/>
@@ -4967,7 +4957,7 @@
 </file>
 
 <file path=customXml/itemProps1.xml><?xml version="1.0" encoding="utf-8"?>
-<ds:datastoreItem xmlns:ds="http://schemas.openxmlformats.org/officeDocument/2006/customXml" ds:itemID="{D0552B84-A09C-4CA2-823F-5096ECCD23F8}">
+<ds:datastoreItem xmlns:ds="http://schemas.openxmlformats.org/officeDocument/2006/customXml" ds:itemID="{82A1B648-3ED9-4483-8F0A-3B38B43858AC}">
   <ds:schemaRefs>
     <ds:schemaRef ds:uri="http://schemas.openxmlformats.org/officeDocument/2006/bibliography"/>
   </ds:schemaRefs>

</xml_diff>